<commit_message>
Add documentation and serial port test
</commit_message>
<xml_diff>
--- a/Firmware/Documentation_command.docx
+++ b/Firmware/Documentation_command.docx
@@ -3,87 +3,404 @@
 <w:document xmlns:wpc="http://schemas.microsoft.com/office/word/2010/wordprocessingCanvas" xmlns:cx="http://schemas.microsoft.com/office/drawing/2014/chartex" xmlns:cx1="http://schemas.microsoft.com/office/drawing/2015/9/8/chartex" xmlns:cx2="http://schemas.microsoft.com/office/drawing/2015/10/21/chartex" xmlns:cx3="http://schemas.microsoft.com/office/drawing/2016/5/9/chartex" xmlns:cx4="http://schemas.microsoft.com/office/drawing/2016/5/10/chartex" xmlns:cx5="http://schemas.microsoft.com/office/drawing/2016/5/11/chartex" xmlns:cx6="http://schemas.microsoft.com/office/drawing/2016/5/12/chartex" xmlns:cx7="http://schemas.microsoft.com/office/drawing/2016/5/13/chartex" xmlns:cx8="http://schemas.microsoft.com/office/drawing/2016/5/14/chartex" xmlns:mc="http://schemas.openxmlformats.org/markup-compatibility/2006" xmlns:aink="http://schemas.microsoft.com/office/drawing/2016/ink" xmlns:am3d="http://schemas.microsoft.com/office/drawing/2017/model3d" xmlns:o="urn:schemas-microsoft-com:office:office" xmlns:r="http://schemas.openxmlformats.org/officeDocument/2006/relationships" xmlns:m="http://schemas.openxmlformats.org/officeDocument/2006/math" xmlns:v="urn:schemas-microsoft-com:vml" xmlns:wp14="http://schemas.microsoft.com/office/word/2010/wordprocessingDrawing" xmlns:wp="http://schemas.openxmlformats.org/drawingml/2006/wordprocessingDrawing" xmlns:w10="urn:schemas-microsoft-com:office:word" xmlns:w="http://schemas.openxmlformats.org/wordprocessingml/2006/main" xmlns:w14="http://schemas.microsoft.com/office/word/2010/wordml" xmlns:w15="http://schemas.microsoft.com/office/word/2012/wordml" xmlns:w16cex="http://schemas.microsoft.com/office/word/2018/wordml/cex" xmlns:w16cid="http://schemas.microsoft.com/office/word/2016/wordml/cid" xmlns:w16="http://schemas.microsoft.com/office/word/2018/wordml" xmlns:w16se="http://schemas.microsoft.com/office/word/2015/wordml/symex" xmlns:wpg="http://schemas.microsoft.com/office/word/2010/wordprocessingGroup" xmlns:wpi="http://schemas.microsoft.com/office/word/2010/wordprocessingInk" xmlns:wne="http://schemas.microsoft.com/office/word/2006/wordml" xmlns:wps="http://schemas.microsoft.com/office/word/2010/wordprocessingShape" mc:Ignorable="w14 w15 w16se w16cid w16 w16cex wp14">
   <w:body>
     <w:p>
-      <w:proofErr w:type="spellStart"/>
-      <w:proofErr w:type="gramStart"/>
-      <w:r>
-        <w:t>st,Out</w:t>
-      </w:r>
-      <w:proofErr w:type="spellEnd"/>
-      <w:proofErr w:type="gramEnd"/>
-    </w:p>
-    <w:p>
-      <w:proofErr w:type="spellStart"/>
-      <w:proofErr w:type="gramStart"/>
-      <w:r>
-        <w:t>st,Pel</w:t>
-      </w:r>
-      <w:proofErr w:type="spellEnd"/>
-      <w:proofErr w:type="gramEnd"/>
-    </w:p>
-    <w:p>
-      <w:proofErr w:type="spellStart"/>
-      <w:proofErr w:type="gramStart"/>
-      <w:r>
-        <w:t>st,Pump</w:t>
-      </w:r>
-      <w:proofErr w:type="spellEnd"/>
-      <w:proofErr w:type="gramEnd"/>
-    </w:p>
-    <w:p>
-      <w:proofErr w:type="spellStart"/>
-      <w:proofErr w:type="gramStart"/>
-      <w:r>
-        <w:t>st,Chiller</w:t>
-      </w:r>
-      <w:proofErr w:type="spellEnd"/>
-      <w:proofErr w:type="gramEnd"/>
-    </w:p>
-    <w:p>
-      <w:proofErr w:type="spellStart"/>
-      <w:proofErr w:type="gramStart"/>
-      <w:r>
-        <w:t>st,Flowmeter</w:t>
-      </w:r>
-      <w:proofErr w:type="spellEnd"/>
-      <w:proofErr w:type="gramEnd"/>
-    </w:p>
-    <w:p>
-      <w:proofErr w:type="spellStart"/>
-      <w:proofErr w:type="gramStart"/>
-      <w:r>
-        <w:t>st,CoolantTemp</w:t>
-      </w:r>
-      <w:proofErr w:type="spellEnd"/>
-      <w:proofErr w:type="gramEnd"/>
-    </w:p>
-    <w:p>
-      <w:pPr>
+      <w:pPr>
+        <w:pStyle w:val="Prrafodelista"/>
+        <w:numPr>
+          <w:ilvl w:val="0"/>
+          <w:numId w:val="1"/>
+        </w:numPr>
+        <w:rPr>
+          <w:lang w:val="en-US"/>
+        </w:rPr>
+      </w:pPr>
+      <w:r>
+        <w:rPr>
+          <w:lang w:val="en-US"/>
+        </w:rPr>
+        <w:t>s</w:t>
+      </w:r>
+      <w:r>
+        <w:rPr>
+          <w:lang w:val="en-US"/>
+        </w:rPr>
+        <w:t>t</w:t>
+      </w:r>
+      <w:r>
+        <w:rPr>
+          <w:lang w:val="en-US"/>
+        </w:rPr>
+        <w:t>,all</w:t>
+      </w:r>
+    </w:p>
+    <w:p>
+      <w:pPr>
+        <w:pStyle w:val="Prrafodelista"/>
+        <w:rPr>
+          <w:rStyle w:val="jlqj4b"/>
+          <w:lang w:val="en"/>
+        </w:rPr>
+      </w:pPr>
+      <w:r>
+        <w:rPr>
+          <w:rStyle w:val="jlqj4b"/>
+          <w:lang w:val="en"/>
+        </w:rPr>
+        <w:t>This</w:t>
+      </w:r>
+      <w:r>
+        <w:rPr>
+          <w:rStyle w:val="jlqj4b"/>
+          <w:lang w:val="en"/>
+        </w:rPr>
+        <w:t xml:space="preserve"> command returns a character string separated by ",". This represents the status of all sensors and temperatures in the Peltier cells.</w:t>
+      </w:r>
+      <w:r>
+        <w:rPr>
+          <w:lang w:val="en"/>
+        </w:rPr>
+        <w:t xml:space="preserve"> </w:t>
+      </w:r>
+      <w:r>
+        <w:rPr>
+          <w:rStyle w:val="jlqj4b"/>
+          <w:lang w:val="en"/>
+        </w:rPr>
+        <w:t>Format example:</w:t>
+      </w:r>
+    </w:p>
+    <w:p>
+      <w:pPr>
+        <w:pStyle w:val="Prrafodelista"/>
+        <w:rPr>
+          <w:rStyle w:val="jlqj4b"/>
+          <w:lang w:val="en"/>
+        </w:rPr>
+      </w:pPr>
+      <w:r>
+        <w:rPr>
+          <w:rStyle w:val="jlqj4b"/>
+          <w:lang w:val="en"/>
+        </w:rPr>
+        <w:t xml:space="preserve"> </w:t>
+      </w:r>
+    </w:p>
+    <w:p>
+      <w:pPr>
+        <w:pStyle w:val="Prrafodelista"/>
+        <w:rPr>
+          <w:rStyle w:val="jlqj4b"/>
+          <w:lang w:val="en"/>
+        </w:rPr>
+      </w:pPr>
+      <w:r>
+        <w:rPr>
+          <w:rStyle w:val="jlqj4b"/>
+          <w:lang w:val="en"/>
+        </w:rPr>
+        <w:t>T1,T2,T3,T4,T5,T6,T7,T8,T9,T1,T1,pumpState,pumpRpm,</w:t>
+      </w:r>
+      <w:r>
+        <w:rPr>
+          <w:rStyle w:val="jlqj4b"/>
+          <w:lang w:val="en"/>
+        </w:rPr>
+        <w:t>flowLPM</w:t>
+      </w:r>
+      <w:r>
+        <w:rPr>
+          <w:rStyle w:val="jlqj4b"/>
+          <w:lang w:val="en"/>
+        </w:rPr>
+        <w:t>,spareDigitalInput1,spareDigitalInput2,spareDigitalInput3,CoolantTemp1,CoolantTemp2,CoolantTemp3,spareAnalogInput,VelChiller</w:t>
+      </w:r>
+    </w:p>
+    <w:p>
+      <w:pPr>
+        <w:pStyle w:val="Prrafodelista"/>
+        <w:rPr>
+          <w:lang w:val="en-US"/>
+        </w:rPr>
+      </w:pPr>
+    </w:p>
+    <w:p>
+      <w:pPr>
+        <w:pStyle w:val="Prrafodelista"/>
+        <w:numPr>
+          <w:ilvl w:val="0"/>
+          <w:numId w:val="1"/>
+        </w:numPr>
+        <w:rPr>
+          <w:lang w:val="en-US"/>
+        </w:rPr>
+      </w:pPr>
+      <w:r>
+        <w:rPr>
+          <w:lang w:val="en-US"/>
+        </w:rPr>
+        <w:t>it,{float temp}</w:t>
+      </w:r>
+    </w:p>
+    <w:p>
+      <w:pPr>
+        <w:pStyle w:val="Prrafodelista"/>
+        <w:rPr>
+          <w:rStyle w:val="jlqj4b"/>
+          <w:lang w:val="en-US"/>
+        </w:rPr>
+      </w:pPr>
+      <w:r>
+        <w:rPr>
+          <w:rStyle w:val="jlqj4b"/>
+          <w:lang w:val="en-US"/>
+        </w:rPr>
+        <w:t>This command updates to the idle state and assigns the ideal cooling temperature that the machine will operate in idle state, "{float temperature}" is a positive or negative floating point variable.</w:t>
+      </w:r>
+      <w:r>
+        <w:rPr>
+          <w:rStyle w:val="jlqj4b"/>
+          <w:lang w:val="en-US"/>
+        </w:rPr>
+        <w:t xml:space="preserve"> </w:t>
+      </w:r>
+    </w:p>
+    <w:p>
+      <w:pPr>
+        <w:pStyle w:val="Prrafodelista"/>
+        <w:rPr>
+          <w:rStyle w:val="jlqj4b"/>
+          <w:lang w:val="en"/>
+        </w:rPr>
+      </w:pPr>
+      <w:r>
+        <w:rPr>
+          <w:rStyle w:val="jlqj4b"/>
+          <w:lang w:val="en"/>
+        </w:rPr>
+        <w:t>Ex:</w:t>
+      </w:r>
+    </w:p>
+    <w:p>
+      <w:pPr>
+        <w:pStyle w:val="Prrafodelista"/>
+        <w:rPr>
+          <w:rStyle w:val="jlqj4b"/>
+          <w:lang w:val="en"/>
+        </w:rPr>
+      </w:pPr>
+      <w:r>
+        <w:rPr>
+          <w:rStyle w:val="jlqj4b"/>
+          <w:lang w:val="en"/>
+        </w:rPr>
+        <w:t>it,18.5</w:t>
+      </w:r>
+    </w:p>
+    <w:p>
+      <w:pPr>
+        <w:pStyle w:val="Prrafodelista"/>
+        <w:rPr>
+          <w:lang w:val="en-US"/>
+        </w:rPr>
+      </w:pPr>
+      <w:r>
+        <w:rPr>
+          <w:rStyle w:val="jlqj4b"/>
+          <w:lang w:val="en"/>
+        </w:rPr>
+        <w:t>it,-10.5</w:t>
+      </w:r>
+    </w:p>
+    <w:p>
+      <w:pPr>
+        <w:pStyle w:val="Prrafodelista"/>
+        <w:rPr>
+          <w:lang w:val="en-US"/>
+        </w:rPr>
+      </w:pPr>
+    </w:p>
+    <w:p>
+      <w:pPr>
+        <w:pStyle w:val="Prrafodelista"/>
+        <w:numPr>
+          <w:ilvl w:val="0"/>
+          <w:numId w:val="1"/>
+        </w:numPr>
+        <w:rPr>
+          <w:lang w:val="en-US"/>
+        </w:rPr>
+      </w:pPr>
+      <w:r>
+        <w:rPr>
+          <w:lang w:val="en-US"/>
+        </w:rPr>
+        <w:t>wc,{float temp}</w:t>
+      </w:r>
+    </w:p>
+    <w:p>
+      <w:pPr>
+        <w:pStyle w:val="Prrafodelista"/>
+        <w:rPr>
+          <w:lang w:val="en-US"/>
+        </w:rPr>
+      </w:pPr>
+      <w:r>
+        <w:rPr>
+          <w:rStyle w:val="jlqj4b"/>
+          <w:lang w:val="en"/>
+        </w:rPr>
+        <w:t>This command assigns updates to the watercooling state and assigns the ideal cooling temperature in which the machine will operate in the watercooling state, "{float tempwc}" is a positive or negative floating point variable.</w:t>
+      </w:r>
+    </w:p>
+    <w:p>
+      <w:pPr>
+        <w:pStyle w:val="Prrafodelista"/>
+        <w:rPr>
+          <w:rStyle w:val="jlqj4b"/>
+          <w:lang w:val="en"/>
+        </w:rPr>
+      </w:pPr>
+      <w:r>
+        <w:rPr>
+          <w:rStyle w:val="jlqj4b"/>
+          <w:lang w:val="en"/>
+        </w:rPr>
+        <w:t>Ex:</w:t>
+      </w:r>
+    </w:p>
+    <w:p>
+      <w:pPr>
+        <w:pStyle w:val="Prrafodelista"/>
+        <w:rPr>
+          <w:rStyle w:val="jlqj4b"/>
+          <w:lang w:val="en"/>
+        </w:rPr>
+      </w:pPr>
+      <w:r>
+        <w:rPr>
+          <w:rStyle w:val="jlqj4b"/>
+          <w:lang w:val="en"/>
+        </w:rPr>
+        <w:t>wc,6.0</w:t>
+      </w:r>
+    </w:p>
+    <w:p>
+      <w:pPr>
+        <w:pStyle w:val="Prrafodelista"/>
+        <w:rPr>
+          <w:rStyle w:val="jlqj4b"/>
+          <w:lang w:val="en"/>
+        </w:rPr>
+      </w:pPr>
+      <w:r>
+        <w:rPr>
+          <w:rStyle w:val="jlqj4b"/>
+          <w:lang w:val="en"/>
+        </w:rPr>
+        <w:t>wc,-10.5</w:t>
+      </w:r>
+    </w:p>
+    <w:p>
+      <w:pPr>
+        <w:pStyle w:val="Prrafodelista"/>
         <w:rPr>
           <w:u w:val="single"/>
-        </w:rPr>
-      </w:pPr>
-      <w:proofErr w:type="spellStart"/>
-      <w:proofErr w:type="gramStart"/>
-      <w:r>
-        <w:t>st,SpareAnIn</w:t>
-      </w:r>
-      <w:proofErr w:type="spellEnd"/>
-      <w:proofErr w:type="gramEnd"/>
-    </w:p>
-    <w:p>
-      <w:proofErr w:type="spellStart"/>
-      <w:proofErr w:type="gramStart"/>
-      <w:r>
-        <w:t>it</w:t>
-      </w:r>
-      <w:proofErr w:type="spellEnd"/>
-      <w:r>
-        <w:t>,{</w:t>
-      </w:r>
-      <w:proofErr w:type="gramEnd"/>
-      <w:r>
-        <w:t>NUM}</w:t>
-      </w:r>
+          <w:lang w:val="en-US"/>
+        </w:rPr>
+      </w:pPr>
+    </w:p>
+    <w:p>
+      <w:pPr>
+        <w:pStyle w:val="Prrafodelista"/>
+        <w:numPr>
+          <w:ilvl w:val="0"/>
+          <w:numId w:val="1"/>
+        </w:numPr>
+        <w:rPr>
+          <w:lang w:val="en-US"/>
+        </w:rPr>
+      </w:pPr>
+      <w:r>
+        <w:rPr>
+          <w:lang w:val="en-US"/>
+        </w:rPr>
+        <w:t>id,0</w:t>
+      </w:r>
+    </w:p>
+    <w:p>
+      <w:pPr>
+        <w:pStyle w:val="Prrafodelista"/>
+        <w:rPr>
+          <w:lang w:val="en-US"/>
+        </w:rPr>
+      </w:pPr>
+      <w:r>
+        <w:rPr>
+          <w:lang w:val="en-US"/>
+        </w:rPr>
+        <w:t>This command updates to idle state</w:t>
+      </w:r>
+      <w:r>
+        <w:rPr>
+          <w:lang w:val="en-US"/>
+        </w:rPr>
+        <w:t>.</w:t>
+      </w:r>
+    </w:p>
+    <w:p>
+      <w:pPr>
+        <w:pStyle w:val="Prrafodelista"/>
+        <w:rPr>
+          <w:lang w:val="en-US"/>
+        </w:rPr>
+      </w:pPr>
+    </w:p>
+    <w:p>
+      <w:pPr>
+        <w:pStyle w:val="Prrafodelista"/>
+        <w:numPr>
+          <w:ilvl w:val="0"/>
+          <w:numId w:val="1"/>
+        </w:numPr>
+        <w:rPr>
+          <w:u w:val="single"/>
+          <w:lang w:val="en-US"/>
+        </w:rPr>
+      </w:pPr>
+      <w:r>
+        <w:rPr>
+          <w:lang w:val="en-US"/>
+        </w:rPr>
+        <w:t>cl,0</w:t>
+      </w:r>
+    </w:p>
+    <w:p>
+      <w:pPr>
+        <w:pStyle w:val="Prrafodelista"/>
+        <w:rPr>
+          <w:lang w:val="en-US"/>
+        </w:rPr>
+      </w:pPr>
+      <w:r>
+        <w:rPr>
+          <w:lang w:val="en-US"/>
+        </w:rPr>
+        <w:t>This command stops the cooling and operation of the machine</w:t>
+      </w:r>
+      <w:r>
+        <w:rPr>
+          <w:lang w:val="en-US"/>
+        </w:rPr>
+        <w:t>.</w:t>
+      </w:r>
+    </w:p>
+    <w:p>
+      <w:pPr>
+        <w:pStyle w:val="Prrafodelista"/>
+        <w:rPr>
+          <w:u w:val="single"/>
+          <w:lang w:val="en-US"/>
+        </w:rPr>
+      </w:pPr>
     </w:p>
     <w:sectPr>
       <w:pgSz w:w="12240" w:h="15840"/>
@@ -93,6 +410,127 @@
     </w:sectPr>
   </w:body>
 </w:document>
+</file>
+
+<file path=word/numbering.xml><?xml version="1.0" encoding="utf-8"?>
+<w:numbering xmlns:wpc="http://schemas.microsoft.com/office/word/2010/wordprocessingCanvas" xmlns:cx="http://schemas.microsoft.com/office/drawing/2014/chartex" xmlns:cx1="http://schemas.microsoft.com/office/drawing/2015/9/8/chartex" xmlns:cx2="http://schemas.microsoft.com/office/drawing/2015/10/21/chartex" xmlns:cx3="http://schemas.microsoft.com/office/drawing/2016/5/9/chartex" xmlns:cx4="http://schemas.microsoft.com/office/drawing/2016/5/10/chartex" xmlns:cx5="http://schemas.microsoft.com/office/drawing/2016/5/11/chartex" xmlns:cx6="http://schemas.microsoft.com/office/drawing/2016/5/12/chartex" xmlns:cx7="http://schemas.microsoft.com/office/drawing/2016/5/13/chartex" xmlns:cx8="http://schemas.microsoft.com/office/drawing/2016/5/14/chartex" xmlns:mc="http://schemas.openxmlformats.org/markup-compatibility/2006" xmlns:aink="http://schemas.microsoft.com/office/drawing/2016/ink" xmlns:am3d="http://schemas.microsoft.com/office/drawing/2017/model3d" xmlns:o="urn:schemas-microsoft-com:office:office" xmlns:r="http://schemas.openxmlformats.org/officeDocument/2006/relationships" xmlns:m="http://schemas.openxmlformats.org/officeDocument/2006/math" xmlns:v="urn:schemas-microsoft-com:vml" xmlns:wp14="http://schemas.microsoft.com/office/word/2010/wordprocessingDrawing" xmlns:wp="http://schemas.openxmlformats.org/drawingml/2006/wordprocessingDrawing" xmlns:w10="urn:schemas-microsoft-com:office:word" xmlns:w="http://schemas.openxmlformats.org/wordprocessingml/2006/main" xmlns:w14="http://schemas.microsoft.com/office/word/2010/wordml" xmlns:w15="http://schemas.microsoft.com/office/word/2012/wordml" xmlns:w16cex="http://schemas.microsoft.com/office/word/2018/wordml/cex" xmlns:w16cid="http://schemas.microsoft.com/office/word/2016/wordml/cid" xmlns:w16="http://schemas.microsoft.com/office/word/2018/wordml" xmlns:w16se="http://schemas.microsoft.com/office/word/2015/wordml/symex" xmlns:wpg="http://schemas.microsoft.com/office/word/2010/wordprocessingGroup" xmlns:wpi="http://schemas.microsoft.com/office/word/2010/wordprocessingInk" xmlns:wne="http://schemas.microsoft.com/office/word/2006/wordml" xmlns:wps="http://schemas.microsoft.com/office/word/2010/wordprocessingShape" mc:Ignorable="w14 w15 w16se w16cid w16 w16cex wp14">
+  <w:abstractNum w:abstractNumId="0" w15:restartNumberingAfterBreak="0">
+    <w:nsid w:val="31A54B69"/>
+    <w:multiLevelType w:val="hybridMultilevel"/>
+    <w:tmpl w:val="7BB43C7E"/>
+    <w:lvl w:ilvl="0" w:tplc="240A0001">
+      <w:start w:val="1"/>
+      <w:numFmt w:val="bullet"/>
+      <w:lvlText w:val=""/>
+      <w:lvlJc w:val="left"/>
+      <w:pPr>
+        <w:ind w:left="720" w:hanging="360"/>
+      </w:pPr>
+      <w:rPr>
+        <w:rFonts w:ascii="Symbol" w:hAnsi="Symbol" w:hint="default"/>
+      </w:rPr>
+    </w:lvl>
+    <w:lvl w:ilvl="1" w:tplc="240A0003" w:tentative="1">
+      <w:start w:val="1"/>
+      <w:numFmt w:val="bullet"/>
+      <w:lvlText w:val="o"/>
+      <w:lvlJc w:val="left"/>
+      <w:pPr>
+        <w:ind w:left="1440" w:hanging="360"/>
+      </w:pPr>
+      <w:rPr>
+        <w:rFonts w:ascii="Courier New" w:hAnsi="Courier New" w:cs="Courier New" w:hint="default"/>
+      </w:rPr>
+    </w:lvl>
+    <w:lvl w:ilvl="2" w:tplc="240A0005" w:tentative="1">
+      <w:start w:val="1"/>
+      <w:numFmt w:val="bullet"/>
+      <w:lvlText w:val=""/>
+      <w:lvlJc w:val="left"/>
+      <w:pPr>
+        <w:ind w:left="2160" w:hanging="360"/>
+      </w:pPr>
+      <w:rPr>
+        <w:rFonts w:ascii="Wingdings" w:hAnsi="Wingdings" w:hint="default"/>
+      </w:rPr>
+    </w:lvl>
+    <w:lvl w:ilvl="3" w:tplc="240A0001" w:tentative="1">
+      <w:start w:val="1"/>
+      <w:numFmt w:val="bullet"/>
+      <w:lvlText w:val=""/>
+      <w:lvlJc w:val="left"/>
+      <w:pPr>
+        <w:ind w:left="2880" w:hanging="360"/>
+      </w:pPr>
+      <w:rPr>
+        <w:rFonts w:ascii="Symbol" w:hAnsi="Symbol" w:hint="default"/>
+      </w:rPr>
+    </w:lvl>
+    <w:lvl w:ilvl="4" w:tplc="240A0003" w:tentative="1">
+      <w:start w:val="1"/>
+      <w:numFmt w:val="bullet"/>
+      <w:lvlText w:val="o"/>
+      <w:lvlJc w:val="left"/>
+      <w:pPr>
+        <w:ind w:left="3600" w:hanging="360"/>
+      </w:pPr>
+      <w:rPr>
+        <w:rFonts w:ascii="Courier New" w:hAnsi="Courier New" w:cs="Courier New" w:hint="default"/>
+      </w:rPr>
+    </w:lvl>
+    <w:lvl w:ilvl="5" w:tplc="240A0005" w:tentative="1">
+      <w:start w:val="1"/>
+      <w:numFmt w:val="bullet"/>
+      <w:lvlText w:val=""/>
+      <w:lvlJc w:val="left"/>
+      <w:pPr>
+        <w:ind w:left="4320" w:hanging="360"/>
+      </w:pPr>
+      <w:rPr>
+        <w:rFonts w:ascii="Wingdings" w:hAnsi="Wingdings" w:hint="default"/>
+      </w:rPr>
+    </w:lvl>
+    <w:lvl w:ilvl="6" w:tplc="240A0001" w:tentative="1">
+      <w:start w:val="1"/>
+      <w:numFmt w:val="bullet"/>
+      <w:lvlText w:val=""/>
+      <w:lvlJc w:val="left"/>
+      <w:pPr>
+        <w:ind w:left="5040" w:hanging="360"/>
+      </w:pPr>
+      <w:rPr>
+        <w:rFonts w:ascii="Symbol" w:hAnsi="Symbol" w:hint="default"/>
+      </w:rPr>
+    </w:lvl>
+    <w:lvl w:ilvl="7" w:tplc="240A0003" w:tentative="1">
+      <w:start w:val="1"/>
+      <w:numFmt w:val="bullet"/>
+      <w:lvlText w:val="o"/>
+      <w:lvlJc w:val="left"/>
+      <w:pPr>
+        <w:ind w:left="5760" w:hanging="360"/>
+      </w:pPr>
+      <w:rPr>
+        <w:rFonts w:ascii="Courier New" w:hAnsi="Courier New" w:cs="Courier New" w:hint="default"/>
+      </w:rPr>
+    </w:lvl>
+    <w:lvl w:ilvl="8" w:tplc="240A0005" w:tentative="1">
+      <w:start w:val="1"/>
+      <w:numFmt w:val="bullet"/>
+      <w:lvlText w:val=""/>
+      <w:lvlJc w:val="left"/>
+      <w:pPr>
+        <w:ind w:left="6480" w:hanging="360"/>
+      </w:pPr>
+      <w:rPr>
+        <w:rFonts w:ascii="Wingdings" w:hAnsi="Wingdings" w:hint="default"/>
+      </w:rPr>
+    </w:lvl>
+  </w:abstractNum>
+  <w:num w:numId="1">
+    <w:abstractNumId w:val="0"/>
+  </w:num>
+</w:numbering>
 </file>
 
 <file path=word/styles.xml><?xml version="1.0" encoding="utf-8"?>
@@ -521,6 +959,22 @@
     <w:semiHidden/>
     <w:unhideWhenUsed/>
   </w:style>
+  <w:style w:type="paragraph" w:styleId="Prrafodelista">
+    <w:name w:val="List Paragraph"/>
+    <w:basedOn w:val="Normal"/>
+    <w:uiPriority w:val="34"/>
+    <w:qFormat/>
+    <w:rsid w:val="005D4FA8"/>
+    <w:pPr>
+      <w:ind w:left="720"/>
+      <w:contextualSpacing/>
+    </w:pPr>
+  </w:style>
+  <w:style w:type="character" w:customStyle="1" w:styleId="jlqj4b">
+    <w:name w:val="jlqj4b"/>
+    <w:basedOn w:val="Fuentedeprrafopredeter"/>
+    <w:rsid w:val="00502677"/>
+  </w:style>
 </w:styles>
 </file>
 

</xml_diff>

<commit_message>
Fix temps TODO: pcf dir
</commit_message>
<xml_diff>
--- a/Firmware/Documentation_command.docx
+++ b/Firmware/Documentation_command.docx
@@ -1,6 +1,6 @@
 
 <file path=word/document.xml><?xml version="1.0" encoding="utf-8"?>
-<w:document xmlns:wpc="http://schemas.microsoft.com/office/word/2010/wordprocessingCanvas" xmlns:cx="http://schemas.microsoft.com/office/drawing/2014/chartex" xmlns:cx1="http://schemas.microsoft.com/office/drawing/2015/9/8/chartex" xmlns:cx2="http://schemas.microsoft.com/office/drawing/2015/10/21/chartex" xmlns:cx3="http://schemas.microsoft.com/office/drawing/2016/5/9/chartex" xmlns:cx4="http://schemas.microsoft.com/office/drawing/2016/5/10/chartex" xmlns:cx5="http://schemas.microsoft.com/office/drawing/2016/5/11/chartex" xmlns:cx6="http://schemas.microsoft.com/office/drawing/2016/5/12/chartex" xmlns:cx7="http://schemas.microsoft.com/office/drawing/2016/5/13/chartex" xmlns:cx8="http://schemas.microsoft.com/office/drawing/2016/5/14/chartex" xmlns:mc="http://schemas.openxmlformats.org/markup-compatibility/2006" xmlns:aink="http://schemas.microsoft.com/office/drawing/2016/ink" xmlns:am3d="http://schemas.microsoft.com/office/drawing/2017/model3d" xmlns:o="urn:schemas-microsoft-com:office:office" xmlns:r="http://schemas.openxmlformats.org/officeDocument/2006/relationships" xmlns:m="http://schemas.openxmlformats.org/officeDocument/2006/math" xmlns:v="urn:schemas-microsoft-com:vml" xmlns:wp14="http://schemas.microsoft.com/office/word/2010/wordprocessingDrawing" xmlns:wp="http://schemas.openxmlformats.org/drawingml/2006/wordprocessingDrawing" xmlns:w10="urn:schemas-microsoft-com:office:word" xmlns:w="http://schemas.openxmlformats.org/wordprocessingml/2006/main" xmlns:w14="http://schemas.microsoft.com/office/word/2010/wordml" xmlns:w15="http://schemas.microsoft.com/office/word/2012/wordml" xmlns:w16cex="http://schemas.microsoft.com/office/word/2018/wordml/cex" xmlns:w16cid="http://schemas.microsoft.com/office/word/2016/wordml/cid" xmlns:w16="http://schemas.microsoft.com/office/word/2018/wordml" xmlns:w16se="http://schemas.microsoft.com/office/word/2015/wordml/symex" xmlns:wpg="http://schemas.microsoft.com/office/word/2010/wordprocessingGroup" xmlns:wpi="http://schemas.microsoft.com/office/word/2010/wordprocessingInk" xmlns:wne="http://schemas.microsoft.com/office/word/2006/wordml" xmlns:wps="http://schemas.microsoft.com/office/word/2010/wordprocessingShape" mc:Ignorable="w14 w15 w16se w16cid w16 w16cex wp14">
+<w:document xmlns:wpc="http://schemas.microsoft.com/office/word/2010/wordprocessingCanvas" xmlns:cx="http://schemas.microsoft.com/office/drawing/2014/chartex" xmlns:cx1="http://schemas.microsoft.com/office/drawing/2015/9/8/chartex" xmlns:cx2="http://schemas.microsoft.com/office/drawing/2015/10/21/chartex" xmlns:cx3="http://schemas.microsoft.com/office/drawing/2016/5/9/chartex" xmlns:cx4="http://schemas.microsoft.com/office/drawing/2016/5/10/chartex" xmlns:cx5="http://schemas.microsoft.com/office/drawing/2016/5/11/chartex" xmlns:cx6="http://schemas.microsoft.com/office/drawing/2016/5/12/chartex" xmlns:cx7="http://schemas.microsoft.com/office/drawing/2016/5/13/chartex" xmlns:cx8="http://schemas.microsoft.com/office/drawing/2016/5/14/chartex" xmlns:mc="http://schemas.openxmlformats.org/markup-compatibility/2006" xmlns:aink="http://schemas.microsoft.com/office/drawing/2016/ink" xmlns:am3d="http://schemas.microsoft.com/office/drawing/2017/model3d" xmlns:o="urn:schemas-microsoft-com:office:office" xmlns:r="http://schemas.openxmlformats.org/officeDocument/2006/relationships" xmlns:m="http://schemas.openxmlformats.org/officeDocument/2006/math" xmlns:v="urn:schemas-microsoft-com:vml" xmlns:wp14="http://schemas.microsoft.com/office/word/2010/wordprocessingDrawing" xmlns:wp="http://schemas.openxmlformats.org/drawingml/2006/wordprocessingDrawing" xmlns:w10="urn:schemas-microsoft-com:office:word" xmlns:w="http://schemas.openxmlformats.org/wordprocessingml/2006/main" xmlns:w14="http://schemas.microsoft.com/office/word/2010/wordml" xmlns:w15="http://schemas.microsoft.com/office/word/2012/wordml" xmlns:w16cex="http://schemas.microsoft.com/office/word/2018/wordml/cex" xmlns:w16cid="http://schemas.microsoft.com/office/word/2016/wordml/cid" xmlns:w16="http://schemas.microsoft.com/office/word/2018/wordml" xmlns:w16sdtdh="http://schemas.microsoft.com/office/word/2020/wordml/sdtdatahash" xmlns:w16se="http://schemas.microsoft.com/office/word/2015/wordml/symex" xmlns:wpg="http://schemas.microsoft.com/office/word/2010/wordprocessingGroup" xmlns:wpi="http://schemas.microsoft.com/office/word/2010/wordprocessingInk" xmlns:wne="http://schemas.microsoft.com/office/word/2006/wordml" xmlns:wps="http://schemas.microsoft.com/office/word/2010/wordprocessingShape" mc:Ignorable="w14 w15 w16se w16cid w16 w16cex w16sdtdh wp14">
   <w:body>
     <w:p>
       <w:pPr>
@@ -97,7 +97,21 @@
           <w:rStyle w:val="jlqj4b"/>
           <w:lang w:val="en"/>
         </w:rPr>
-        <w:t>T1,T2,T3,T4,T5,T6,T7,T8,T9,T1,T1,pumpState,pumpRpm,</w:t>
+        <w:t>T1,T2,T3,T4,T5,T6,T7,T8,T9,T1</w:t>
+      </w:r>
+      <w:r>
+        <w:rPr>
+          <w:rStyle w:val="jlqj4b"/>
+          <w:lang w:val="en"/>
+        </w:rPr>
+        <w:t>0</w:t>
+      </w:r>
+      <w:r>
+        <w:rPr>
+          <w:rStyle w:val="jlqj4b"/>
+          <w:lang w:val="en"/>
+        </w:rPr>
+        <w:t>,pumpState,pumpRpm,</w:t>
       </w:r>
       <w:r>
         <w:rPr>
@@ -413,7 +427,7 @@
 </file>
 
 <file path=word/numbering.xml><?xml version="1.0" encoding="utf-8"?>
-<w:numbering xmlns:wpc="http://schemas.microsoft.com/office/word/2010/wordprocessingCanvas" xmlns:cx="http://schemas.microsoft.com/office/drawing/2014/chartex" xmlns:cx1="http://schemas.microsoft.com/office/drawing/2015/9/8/chartex" xmlns:cx2="http://schemas.microsoft.com/office/drawing/2015/10/21/chartex" xmlns:cx3="http://schemas.microsoft.com/office/drawing/2016/5/9/chartex" xmlns:cx4="http://schemas.microsoft.com/office/drawing/2016/5/10/chartex" xmlns:cx5="http://schemas.microsoft.com/office/drawing/2016/5/11/chartex" xmlns:cx6="http://schemas.microsoft.com/office/drawing/2016/5/12/chartex" xmlns:cx7="http://schemas.microsoft.com/office/drawing/2016/5/13/chartex" xmlns:cx8="http://schemas.microsoft.com/office/drawing/2016/5/14/chartex" xmlns:mc="http://schemas.openxmlformats.org/markup-compatibility/2006" xmlns:aink="http://schemas.microsoft.com/office/drawing/2016/ink" xmlns:am3d="http://schemas.microsoft.com/office/drawing/2017/model3d" xmlns:o="urn:schemas-microsoft-com:office:office" xmlns:r="http://schemas.openxmlformats.org/officeDocument/2006/relationships" xmlns:m="http://schemas.openxmlformats.org/officeDocument/2006/math" xmlns:v="urn:schemas-microsoft-com:vml" xmlns:wp14="http://schemas.microsoft.com/office/word/2010/wordprocessingDrawing" xmlns:wp="http://schemas.openxmlformats.org/drawingml/2006/wordprocessingDrawing" xmlns:w10="urn:schemas-microsoft-com:office:word" xmlns:w="http://schemas.openxmlformats.org/wordprocessingml/2006/main" xmlns:w14="http://schemas.microsoft.com/office/word/2010/wordml" xmlns:w15="http://schemas.microsoft.com/office/word/2012/wordml" xmlns:w16cex="http://schemas.microsoft.com/office/word/2018/wordml/cex" xmlns:w16cid="http://schemas.microsoft.com/office/word/2016/wordml/cid" xmlns:w16="http://schemas.microsoft.com/office/word/2018/wordml" xmlns:w16se="http://schemas.microsoft.com/office/word/2015/wordml/symex" xmlns:wpg="http://schemas.microsoft.com/office/word/2010/wordprocessingGroup" xmlns:wpi="http://schemas.microsoft.com/office/word/2010/wordprocessingInk" xmlns:wne="http://schemas.microsoft.com/office/word/2006/wordml" xmlns:wps="http://schemas.microsoft.com/office/word/2010/wordprocessingShape" mc:Ignorable="w14 w15 w16se w16cid w16 w16cex wp14">
+<w:numbering xmlns:wpc="http://schemas.microsoft.com/office/word/2010/wordprocessingCanvas" xmlns:cx="http://schemas.microsoft.com/office/drawing/2014/chartex" xmlns:cx1="http://schemas.microsoft.com/office/drawing/2015/9/8/chartex" xmlns:cx2="http://schemas.microsoft.com/office/drawing/2015/10/21/chartex" xmlns:cx3="http://schemas.microsoft.com/office/drawing/2016/5/9/chartex" xmlns:cx4="http://schemas.microsoft.com/office/drawing/2016/5/10/chartex" xmlns:cx5="http://schemas.microsoft.com/office/drawing/2016/5/11/chartex" xmlns:cx6="http://schemas.microsoft.com/office/drawing/2016/5/12/chartex" xmlns:cx7="http://schemas.microsoft.com/office/drawing/2016/5/13/chartex" xmlns:cx8="http://schemas.microsoft.com/office/drawing/2016/5/14/chartex" xmlns:mc="http://schemas.openxmlformats.org/markup-compatibility/2006" xmlns:aink="http://schemas.microsoft.com/office/drawing/2016/ink" xmlns:am3d="http://schemas.microsoft.com/office/drawing/2017/model3d" xmlns:o="urn:schemas-microsoft-com:office:office" xmlns:r="http://schemas.openxmlformats.org/officeDocument/2006/relationships" xmlns:m="http://schemas.openxmlformats.org/officeDocument/2006/math" xmlns:v="urn:schemas-microsoft-com:vml" xmlns:wp14="http://schemas.microsoft.com/office/word/2010/wordprocessingDrawing" xmlns:wp="http://schemas.openxmlformats.org/drawingml/2006/wordprocessingDrawing" xmlns:w10="urn:schemas-microsoft-com:office:word" xmlns:w="http://schemas.openxmlformats.org/wordprocessingml/2006/main" xmlns:w14="http://schemas.microsoft.com/office/word/2010/wordml" xmlns:w15="http://schemas.microsoft.com/office/word/2012/wordml" xmlns:w16cex="http://schemas.microsoft.com/office/word/2018/wordml/cex" xmlns:w16cid="http://schemas.microsoft.com/office/word/2016/wordml/cid" xmlns:w16="http://schemas.microsoft.com/office/word/2018/wordml" xmlns:w16sdtdh="http://schemas.microsoft.com/office/word/2020/wordml/sdtdatahash" xmlns:w16se="http://schemas.microsoft.com/office/word/2015/wordml/symex" xmlns:wpg="http://schemas.microsoft.com/office/word/2010/wordprocessingGroup" xmlns:wpi="http://schemas.microsoft.com/office/word/2010/wordprocessingInk" xmlns:wne="http://schemas.microsoft.com/office/word/2006/wordml" xmlns:wps="http://schemas.microsoft.com/office/word/2010/wordprocessingShape" mc:Ignorable="w14 w15 w16se w16cid w16 w16cex w16sdtdh wp14">
   <w:abstractNum w:abstractNumId="0" w15:restartNumberingAfterBreak="0">
     <w:nsid w:val="31A54B69"/>
     <w:multiLevelType w:val="hybridMultilevel"/>
@@ -534,7 +548,7 @@
 </file>
 
 <file path=word/styles.xml><?xml version="1.0" encoding="utf-8"?>
-<w:styles xmlns:mc="http://schemas.openxmlformats.org/markup-compatibility/2006" xmlns:r="http://schemas.openxmlformats.org/officeDocument/2006/relationships" xmlns:w="http://schemas.openxmlformats.org/wordprocessingml/2006/main" xmlns:w14="http://schemas.microsoft.com/office/word/2010/wordml" xmlns:w15="http://schemas.microsoft.com/office/word/2012/wordml" xmlns:w16cex="http://schemas.microsoft.com/office/word/2018/wordml/cex" xmlns:w16cid="http://schemas.microsoft.com/office/word/2016/wordml/cid" xmlns:w16="http://schemas.microsoft.com/office/word/2018/wordml" xmlns:w16se="http://schemas.microsoft.com/office/word/2015/wordml/symex" mc:Ignorable="w14 w15 w16se w16cid w16 w16cex">
+<w:styles xmlns:mc="http://schemas.openxmlformats.org/markup-compatibility/2006" xmlns:r="http://schemas.openxmlformats.org/officeDocument/2006/relationships" xmlns:w="http://schemas.openxmlformats.org/wordprocessingml/2006/main" xmlns:w14="http://schemas.microsoft.com/office/word/2010/wordml" xmlns:w15="http://schemas.microsoft.com/office/word/2012/wordml" xmlns:w16cex="http://schemas.microsoft.com/office/word/2018/wordml/cex" xmlns:w16cid="http://schemas.microsoft.com/office/word/2016/wordml/cid" xmlns:w16="http://schemas.microsoft.com/office/word/2018/wordml" xmlns:w16sdtdh="http://schemas.microsoft.com/office/word/2020/wordml/sdtdatahash" xmlns:w16se="http://schemas.microsoft.com/office/word/2015/wordml/symex" mc:Ignorable="w14 w15 w16se w16cid w16 w16cex w16sdtdh">
   <w:docDefaults>
     <w:rPrDefault>
       <w:rPr>

</xml_diff>